<commit_message>
Update llm.html links and GitHub text
Replace the openai.com table row with a tensorflow.org entry linking to the Projector "10,000 Word Vector Visualisation" and adjust the GitHub entry label from "Awesome GitHub AI resources" to "Awesome GitHub LLM resources". Binary files .DS_Store and docs/resume/preface.docx were also updated.
</commit_message>
<xml_diff>
--- a/docs/resume/preface.docx
+++ b/docs/resume/preface.docx
@@ -1,6 +1,6 @@
 
 <file path=word/document.xml><?xml version="1.0" encoding="utf-8"?>
-<w:document xmlns:wpc="http://schemas.microsoft.com/office/word/2010/wordprocessingCanvas" xmlns:cx="http://schemas.microsoft.com/office/drawing/2014/chartex" xmlns:cx1="http://schemas.microsoft.com/office/drawing/2015/9/8/chartex" xmlns:cx2="http://schemas.microsoft.com/office/drawing/2015/10/21/chartex" xmlns:cx3="http://schemas.microsoft.com/office/drawing/2016/5/9/chartex" xmlns:cx4="http://schemas.microsoft.com/office/drawing/2016/5/10/chartex" xmlns:cx5="http://schemas.microsoft.com/office/drawing/2016/5/11/chartex" xmlns:cx6="http://schemas.microsoft.com/office/drawing/2016/5/12/chartex" xmlns:cx7="http://schemas.microsoft.com/office/drawing/2016/5/13/chartex" xmlns:cx8="http://schemas.microsoft.com/office/drawing/2016/5/14/chartex" xmlns:mc="http://schemas.openxmlformats.org/markup-compatibility/2006" xmlns:aink="http://schemas.microsoft.com/office/drawing/2016/ink" xmlns:am3d="http://schemas.microsoft.com/office/drawing/2017/model3d" xmlns:o="urn:schemas-microsoft-com:office:office" xmlns:oel="http://schemas.microsoft.com/office/2019/extlst" xmlns:r="http://schemas.openxmlformats.org/officeDocument/2006/relationships" xmlns:m="http://schemas.openxmlformats.org/officeDocument/2006/math" xmlns:v="urn:schemas-microsoft-com:vml" xmlns:wp14="http://schemas.microsoft.com/office/word/2010/wordprocessingDrawing" xmlns:wp="http://schemas.openxmlformats.org/drawingml/2006/wordprocessingDrawing" xmlns:w10="urn:schemas-microsoft-com:office:word" xmlns:w="http://schemas.openxmlformats.org/wordprocessingml/2006/main" xmlns:w14="http://schemas.microsoft.com/office/word/2010/wordml" xmlns:w15="http://schemas.microsoft.com/office/word/2012/wordml" xmlns:w16cex="http://schemas.microsoft.com/office/word/2018/wordml/cex" xmlns:w16cid="http://schemas.microsoft.com/office/word/2016/wordml/cid" xmlns:w16="http://schemas.microsoft.com/office/word/2018/wordml" xmlns:w16sdtdh="http://schemas.microsoft.com/office/word/2020/wordml/sdtdatahash" xmlns:w16se="http://schemas.microsoft.com/office/word/2015/wordml/symex" xmlns:wpg="http://schemas.microsoft.com/office/word/2010/wordprocessingGroup" xmlns:wpi="http://schemas.microsoft.com/office/word/2010/wordprocessingInk" xmlns:wne="http://schemas.microsoft.com/office/word/2006/wordml" xmlns:wps="http://schemas.microsoft.com/office/word/2010/wordprocessingShape" mc:Ignorable="w14 w15 w16se w16cid w16 w16cex w16sdtdh wp14">
+<w:document xmlns:wpc="http://schemas.microsoft.com/office/word/2010/wordprocessingCanvas" xmlns:cx="http://schemas.microsoft.com/office/drawing/2014/chartex" xmlns:cx1="http://schemas.microsoft.com/office/drawing/2015/9/8/chartex" xmlns:cx2="http://schemas.microsoft.com/office/drawing/2015/10/21/chartex" xmlns:cx3="http://schemas.microsoft.com/office/drawing/2016/5/9/chartex" xmlns:cx4="http://schemas.microsoft.com/office/drawing/2016/5/10/chartex" xmlns:cx5="http://schemas.microsoft.com/office/drawing/2016/5/11/chartex" xmlns:cx6="http://schemas.microsoft.com/office/drawing/2016/5/12/chartex" xmlns:cx7="http://schemas.microsoft.com/office/drawing/2016/5/13/chartex" xmlns:cx8="http://schemas.microsoft.com/office/drawing/2016/5/14/chartex" xmlns:mc="http://schemas.openxmlformats.org/markup-compatibility/2006" xmlns:aink="http://schemas.microsoft.com/office/drawing/2016/ink" xmlns:am3d="http://schemas.microsoft.com/office/drawing/2017/model3d" xmlns:o="urn:schemas-microsoft-com:office:office" xmlns:oel="http://schemas.microsoft.com/office/2019/extlst" xmlns:r="http://schemas.openxmlformats.org/officeDocument/2006/relationships" xmlns:m="http://schemas.openxmlformats.org/officeDocument/2006/math" xmlns:v="urn:schemas-microsoft-com:vml" xmlns:wp14="http://schemas.microsoft.com/office/word/2010/wordprocessingDrawing" xmlns:wp="http://schemas.openxmlformats.org/drawingml/2006/wordprocessingDrawing" xmlns:w10="urn:schemas-microsoft-com:office:word" xmlns:w="http://schemas.openxmlformats.org/wordprocessingml/2006/main" xmlns:w14="http://schemas.microsoft.com/office/word/2010/wordml" xmlns:w15="http://schemas.microsoft.com/office/word/2012/wordml" xmlns:w16cex="http://schemas.microsoft.com/office/word/2018/wordml/cex" xmlns:w16cid="http://schemas.microsoft.com/office/word/2016/wordml/cid" xmlns:w16="http://schemas.microsoft.com/office/word/2018/wordml" xmlns:w16du="http://schemas.microsoft.com/office/word/2023/wordml/word16du" xmlns:w16sdtdh="http://schemas.microsoft.com/office/word/2020/wordml/sdtdatahash" xmlns:w16sdtfl="http://schemas.microsoft.com/office/word/2024/wordml/sdtformatlock" xmlns:w16se="http://schemas.microsoft.com/office/word/2015/wordml/symex" xmlns:wpg="http://schemas.microsoft.com/office/word/2010/wordprocessingGroup" xmlns:wpi="http://schemas.microsoft.com/office/word/2010/wordprocessingInk" xmlns:wne="http://schemas.microsoft.com/office/word/2006/wordml" xmlns:wps="http://schemas.microsoft.com/office/word/2010/wordprocessingShape" mc:Ignorable="w14 w15 w16se w16cid w16 w16cex w16sdtdh w16sdtfl w16du wp14">
   <w:body>
     <w:p>
       <w:pPr>
@@ -27,7 +27,27 @@
           <w:szCs w:val="24"/>
           <w14:ligatures w14:val="none"/>
         </w:rPr>
-        <w:t xml:space="preserve">As a Presales Architect, taking care of sales engineering for product/service offerings within the USA, APJ, and EMEA regions- </w:t>
+        <w:t xml:space="preserve">As a </w:t>
+      </w:r>
+      <w:r>
+        <w:rPr>
+          <w:rFonts w:eastAsia="Times New Roman" w:cstheme="minorHAnsi"/>
+          <w:kern w:val="0"/>
+          <w:sz w:val="24"/>
+          <w:szCs w:val="24"/>
+          <w14:ligatures w14:val="none"/>
+        </w:rPr>
+        <w:t xml:space="preserve">Lead </w:t>
+      </w:r>
+      <w:r>
+        <w:rPr>
+          <w:rFonts w:eastAsia="Times New Roman" w:cstheme="minorHAnsi"/>
+          <w:kern w:val="0"/>
+          <w:sz w:val="24"/>
+          <w:szCs w:val="24"/>
+          <w14:ligatures w14:val="none"/>
+        </w:rPr>
+        <w:t xml:space="preserve">Presales Architect, taking care of sales engineering for product/service offerings within the USA, APJ, and EMEA regions- </w:t>
       </w:r>
     </w:p>
     <w:p>
@@ -633,27 +653,47 @@
           <w:szCs w:val="24"/>
           <w14:ligatures w14:val="none"/>
         </w:rPr>
-        <w:t xml:space="preserve">Providing </w:t>
-      </w:r>
-      <w:r>
-        <w:rPr>
-          <w:rFonts w:eastAsia="Times New Roman" w:cstheme="minorHAnsi"/>
-          <w:kern w:val="0"/>
-          <w:sz w:val="24"/>
-          <w:szCs w:val="24"/>
-          <w14:ligatures w14:val="none"/>
-        </w:rPr>
-        <w:t>post-sales</w:t>
-      </w:r>
-      <w:r>
-        <w:rPr>
-          <w:rFonts w:eastAsia="Times New Roman" w:cstheme="minorHAnsi"/>
-          <w:kern w:val="0"/>
-          <w:sz w:val="24"/>
-          <w:szCs w:val="24"/>
-          <w14:ligatures w14:val="none"/>
-        </w:rPr>
-        <w:t xml:space="preserve"> support to newly onboarded Customers. </w:t>
+        <w:t>I</w:t>
+      </w:r>
+      <w:r>
+        <w:rPr>
+          <w:rFonts w:eastAsia="Times New Roman" w:cstheme="minorHAnsi"/>
+          <w:kern w:val="0"/>
+          <w:sz w:val="24"/>
+          <w:szCs w:val="24"/>
+          <w14:ligatures w14:val="none"/>
+        </w:rPr>
+        <w:t>ntegration of tech</w:t>
+      </w:r>
+      <w:r>
+        <w:rPr>
+          <w:rFonts w:eastAsia="Times New Roman" w:cstheme="minorHAnsi"/>
+          <w:kern w:val="0"/>
+          <w:sz w:val="24"/>
+          <w:szCs w:val="24"/>
+          <w14:ligatures w14:val="none"/>
+        </w:rPr>
+        <w:t>n</w:t>
+      </w:r>
+      <w:r>
+        <w:rPr>
+          <w:rFonts w:eastAsia="Times New Roman" w:cstheme="minorHAnsi"/>
+          <w:kern w:val="0"/>
+          <w:sz w:val="24"/>
+          <w:szCs w:val="24"/>
+          <w14:ligatures w14:val="none"/>
+        </w:rPr>
+        <w:t>ical architects</w:t>
+      </w:r>
+      <w:r>
+        <w:rPr>
+          <w:rFonts w:eastAsia="Times New Roman" w:cstheme="minorHAnsi"/>
+          <w:kern w:val="0"/>
+          <w:sz w:val="24"/>
+          <w:szCs w:val="24"/>
+          <w14:ligatures w14:val="none"/>
+        </w:rPr>
+        <w:t xml:space="preserve"> within the dynamic Sales enviornment</w:t>
       </w:r>
     </w:p>
     <w:p>
@@ -681,7 +721,27 @@
           <w:szCs w:val="24"/>
           <w14:ligatures w14:val="none"/>
         </w:rPr>
-        <w:t>Ownership of the entire Proposal process (RFI/ RFP/ RFQ, SOW, MSA, etc.)</w:t>
+        <w:t xml:space="preserve">Providing </w:t>
+      </w:r>
+      <w:r>
+        <w:rPr>
+          <w:rFonts w:eastAsia="Times New Roman" w:cstheme="minorHAnsi"/>
+          <w:kern w:val="0"/>
+          <w:sz w:val="24"/>
+          <w:szCs w:val="24"/>
+          <w14:ligatures w14:val="none"/>
+        </w:rPr>
+        <w:t>post-sales</w:t>
+      </w:r>
+      <w:r>
+        <w:rPr>
+          <w:rFonts w:eastAsia="Times New Roman" w:cstheme="minorHAnsi"/>
+          <w:kern w:val="0"/>
+          <w:sz w:val="24"/>
+          <w:szCs w:val="24"/>
+          <w14:ligatures w14:val="none"/>
+        </w:rPr>
+        <w:t xml:space="preserve"> support to newly onboarded Customers. </w:t>
       </w:r>
     </w:p>
     <w:p>
@@ -709,7 +769,7 @@
           <w:szCs w:val="24"/>
           <w14:ligatures w14:val="none"/>
         </w:rPr>
-        <w:t>Process management for vendor empanelment, tender submission, etc.</w:t>
+        <w:t>Ownership of the entire Proposal process (RFI/ RFP/ RFQ, SOW, MSA, etc.)</w:t>
       </w:r>
     </w:p>
     <w:p>
@@ -737,47 +797,7 @@
           <w:szCs w:val="24"/>
           <w14:ligatures w14:val="none"/>
         </w:rPr>
-        <w:t>Technical consultancy, s</w:t>
-      </w:r>
-      <w:r>
-        <w:rPr>
-          <w:rFonts w:eastAsia="Times New Roman" w:cstheme="minorHAnsi"/>
-          <w:kern w:val="0"/>
-          <w:sz w:val="24"/>
-          <w:szCs w:val="24"/>
-          <w14:ligatures w14:val="none"/>
-        </w:rPr>
-        <w:t>olution design/architecture, technology selection, delivery roadmap, development, and training</w:t>
-      </w:r>
-      <w:r>
-        <w:rPr>
-          <w:rFonts w:eastAsia="Times New Roman" w:cstheme="minorHAnsi"/>
-          <w:kern w:val="0"/>
-          <w:sz w:val="24"/>
-          <w:szCs w:val="24"/>
-          <w14:ligatures w14:val="none"/>
-        </w:rPr>
-        <w:t xml:space="preserve"> in </w:t>
-      </w:r>
-      <w:r>
-        <w:rPr>
-          <w:rFonts w:eastAsia="Times New Roman" w:cstheme="minorHAnsi"/>
-          <w:kern w:val="0"/>
-          <w:sz w:val="24"/>
-          <w:szCs w:val="24"/>
-          <w14:ligatures w14:val="none"/>
-        </w:rPr>
-        <w:t xml:space="preserve">cloud and </w:t>
-      </w:r>
-      <w:r>
-        <w:rPr>
-          <w:rFonts w:eastAsia="Times New Roman" w:cstheme="minorHAnsi"/>
-          <w:kern w:val="0"/>
-          <w:sz w:val="24"/>
-          <w:szCs w:val="24"/>
-          <w14:ligatures w14:val="none"/>
-        </w:rPr>
-        <w:t>data engineering space.</w:t>
+        <w:t>Process management for vendor empanelment, tender submission, etc.</w:t>
       </w:r>
     </w:p>
     <w:p>
@@ -805,17 +825,47 @@
           <w:szCs w:val="24"/>
           <w14:ligatures w14:val="none"/>
         </w:rPr>
-        <w:t xml:space="preserve">End-to-end awareness of cloud modernization programs for data warehouse and analytics solutions. </w:t>
-      </w:r>
-      <w:r>
-        <w:rPr>
-          <w:rFonts w:eastAsia="Times New Roman" w:cstheme="minorHAnsi"/>
-          <w:kern w:val="0"/>
-          <w:sz w:val="24"/>
-          <w:szCs w:val="24"/>
-          <w14:ligatures w14:val="none"/>
-        </w:rPr>
-        <w:t>Technical expertise in AWS, Azure, Databricks, etc.</w:t>
+        <w:t>Technical consultancy, s</w:t>
+      </w:r>
+      <w:r>
+        <w:rPr>
+          <w:rFonts w:eastAsia="Times New Roman" w:cstheme="minorHAnsi"/>
+          <w:kern w:val="0"/>
+          <w:sz w:val="24"/>
+          <w:szCs w:val="24"/>
+          <w14:ligatures w14:val="none"/>
+        </w:rPr>
+        <w:t>olution design/architecture, technology selection, delivery roadmap, development, and training</w:t>
+      </w:r>
+      <w:r>
+        <w:rPr>
+          <w:rFonts w:eastAsia="Times New Roman" w:cstheme="minorHAnsi"/>
+          <w:kern w:val="0"/>
+          <w:sz w:val="24"/>
+          <w:szCs w:val="24"/>
+          <w14:ligatures w14:val="none"/>
+        </w:rPr>
+        <w:t xml:space="preserve"> in </w:t>
+      </w:r>
+      <w:r>
+        <w:rPr>
+          <w:rFonts w:eastAsia="Times New Roman" w:cstheme="minorHAnsi"/>
+          <w:kern w:val="0"/>
+          <w:sz w:val="24"/>
+          <w:szCs w:val="24"/>
+          <w14:ligatures w14:val="none"/>
+        </w:rPr>
+        <w:t xml:space="preserve">cloud and </w:t>
+      </w:r>
+      <w:r>
+        <w:rPr>
+          <w:rFonts w:eastAsia="Times New Roman" w:cstheme="minorHAnsi"/>
+          <w:kern w:val="0"/>
+          <w:sz w:val="24"/>
+          <w:szCs w:val="24"/>
+          <w14:ligatures w14:val="none"/>
+        </w:rPr>
+        <w:t>data engineering space.</w:t>
       </w:r>
     </w:p>
     <w:p>
@@ -843,7 +893,67 @@
           <w:szCs w:val="24"/>
           <w14:ligatures w14:val="none"/>
         </w:rPr>
-        <w:t xml:space="preserve">Working closely with partners (SI/GSI/Hyperscalars) to formulate the GTM </w:t>
+        <w:t xml:space="preserve">End-to-end awareness of cloud modernization programs for data warehouse and analytics solutions. </w:t>
+      </w:r>
+      <w:r>
+        <w:rPr>
+          <w:rFonts w:eastAsia="Times New Roman" w:cstheme="minorHAnsi"/>
+          <w:kern w:val="0"/>
+          <w:sz w:val="24"/>
+          <w:szCs w:val="24"/>
+          <w14:ligatures w14:val="none"/>
+        </w:rPr>
+        <w:t>Technical expertise in AWS, Azure, Databricks, etc.</w:t>
+      </w:r>
+    </w:p>
+    <w:p>
+      <w:pPr>
+        <w:pStyle w:val="ListParagraph"/>
+        <w:numPr>
+          <w:ilvl w:val="1"/>
+          <w:numId w:val="3"/>
+        </w:numPr>
+        <w:spacing w:after="0" w:line="240" w:lineRule="auto"/>
+        <w:ind w:left="1080"/>
+        <w:rPr>
+          <w:rFonts w:eastAsia="Times New Roman" w:cstheme="minorHAnsi"/>
+          <w:kern w:val="0"/>
+          <w:sz w:val="24"/>
+          <w:szCs w:val="24"/>
+          <w14:ligatures w14:val="none"/>
+        </w:rPr>
+      </w:pPr>
+      <w:r>
+        <w:rPr>
+          <w:rFonts w:eastAsia="Times New Roman" w:cstheme="minorHAnsi"/>
+          <w:kern w:val="0"/>
+          <w:sz w:val="24"/>
+          <w:szCs w:val="24"/>
+          <w14:ligatures w14:val="none"/>
+        </w:rPr>
+        <w:t>Working closely with partners (SI/GSI/</w:t>
+      </w:r>
+      <w:proofErr w:type="spellStart"/>
+      <w:r>
+        <w:rPr>
+          <w:rFonts w:eastAsia="Times New Roman" w:cstheme="minorHAnsi"/>
+          <w:kern w:val="0"/>
+          <w:sz w:val="24"/>
+          <w:szCs w:val="24"/>
+          <w14:ligatures w14:val="none"/>
+        </w:rPr>
+        <w:t>Hyperscalars</w:t>
+      </w:r>
+      <w:proofErr w:type="spellEnd"/>
+      <w:r>
+        <w:rPr>
+          <w:rFonts w:eastAsia="Times New Roman" w:cstheme="minorHAnsi"/>
+          <w:kern w:val="0"/>
+          <w:sz w:val="24"/>
+          <w:szCs w:val="24"/>
+          <w14:ligatures w14:val="none"/>
+        </w:rPr>
+        <w:t xml:space="preserve">) to formulate the GTM </w:t>
       </w:r>
       <w:r>
         <w:rPr>
@@ -1094,7 +1204,7 @@
 </file>
 
 <file path=word/numbering.xml><?xml version="1.0" encoding="utf-8"?>
-<w:numbering xmlns:wpc="http://schemas.microsoft.com/office/word/2010/wordprocessingCanvas" xmlns:cx="http://schemas.microsoft.com/office/drawing/2014/chartex" xmlns:cx1="http://schemas.microsoft.com/office/drawing/2015/9/8/chartex" xmlns:cx2="http://schemas.microsoft.com/office/drawing/2015/10/21/chartex" xmlns:cx3="http://schemas.microsoft.com/office/drawing/2016/5/9/chartex" xmlns:cx4="http://schemas.microsoft.com/office/drawing/2016/5/10/chartex" xmlns:cx5="http://schemas.microsoft.com/office/drawing/2016/5/11/chartex" xmlns:cx6="http://schemas.microsoft.com/office/drawing/2016/5/12/chartex" xmlns:cx7="http://schemas.microsoft.com/office/drawing/2016/5/13/chartex" xmlns:cx8="http://schemas.microsoft.com/office/drawing/2016/5/14/chartex" xmlns:mc="http://schemas.openxmlformats.org/markup-compatibility/2006" xmlns:aink="http://schemas.microsoft.com/office/drawing/2016/ink" xmlns:am3d="http://schemas.microsoft.com/office/drawing/2017/model3d" xmlns:o="urn:schemas-microsoft-com:office:office" xmlns:oel="http://schemas.microsoft.com/office/2019/extlst" xmlns:r="http://schemas.openxmlformats.org/officeDocument/2006/relationships" xmlns:m="http://schemas.openxmlformats.org/officeDocument/2006/math" xmlns:v="urn:schemas-microsoft-com:vml" xmlns:wp14="http://schemas.microsoft.com/office/word/2010/wordprocessingDrawing" xmlns:wp="http://schemas.openxmlformats.org/drawingml/2006/wordprocessingDrawing" xmlns:w10="urn:schemas-microsoft-com:office:word" xmlns:w="http://schemas.openxmlformats.org/wordprocessingml/2006/main" xmlns:w14="http://schemas.microsoft.com/office/word/2010/wordml" xmlns:w15="http://schemas.microsoft.com/office/word/2012/wordml" xmlns:w16cex="http://schemas.microsoft.com/office/word/2018/wordml/cex" xmlns:w16cid="http://schemas.microsoft.com/office/word/2016/wordml/cid" xmlns:w16="http://schemas.microsoft.com/office/word/2018/wordml" xmlns:w16sdtdh="http://schemas.microsoft.com/office/word/2020/wordml/sdtdatahash" xmlns:w16se="http://schemas.microsoft.com/office/word/2015/wordml/symex" xmlns:wpg="http://schemas.microsoft.com/office/word/2010/wordprocessingGroup" xmlns:wpi="http://schemas.microsoft.com/office/word/2010/wordprocessingInk" xmlns:wne="http://schemas.microsoft.com/office/word/2006/wordml" xmlns:wps="http://schemas.microsoft.com/office/word/2010/wordprocessingShape" mc:Ignorable="w14 w15 w16se w16cid w16 w16cex w16sdtdh wp14">
+<w:numbering xmlns:wpc="http://schemas.microsoft.com/office/word/2010/wordprocessingCanvas" xmlns:cx="http://schemas.microsoft.com/office/drawing/2014/chartex" xmlns:cx1="http://schemas.microsoft.com/office/drawing/2015/9/8/chartex" xmlns:cx2="http://schemas.microsoft.com/office/drawing/2015/10/21/chartex" xmlns:cx3="http://schemas.microsoft.com/office/drawing/2016/5/9/chartex" xmlns:cx4="http://schemas.microsoft.com/office/drawing/2016/5/10/chartex" xmlns:cx5="http://schemas.microsoft.com/office/drawing/2016/5/11/chartex" xmlns:cx6="http://schemas.microsoft.com/office/drawing/2016/5/12/chartex" xmlns:cx7="http://schemas.microsoft.com/office/drawing/2016/5/13/chartex" xmlns:cx8="http://schemas.microsoft.com/office/drawing/2016/5/14/chartex" xmlns:mc="http://schemas.openxmlformats.org/markup-compatibility/2006" xmlns:aink="http://schemas.microsoft.com/office/drawing/2016/ink" xmlns:am3d="http://schemas.microsoft.com/office/drawing/2017/model3d" xmlns:o="urn:schemas-microsoft-com:office:office" xmlns:oel="http://schemas.microsoft.com/office/2019/extlst" xmlns:r="http://schemas.openxmlformats.org/officeDocument/2006/relationships" xmlns:m="http://schemas.openxmlformats.org/officeDocument/2006/math" xmlns:v="urn:schemas-microsoft-com:vml" xmlns:wp14="http://schemas.microsoft.com/office/word/2010/wordprocessingDrawing" xmlns:wp="http://schemas.openxmlformats.org/drawingml/2006/wordprocessingDrawing" xmlns:w10="urn:schemas-microsoft-com:office:word" xmlns:w="http://schemas.openxmlformats.org/wordprocessingml/2006/main" xmlns:w14="http://schemas.microsoft.com/office/word/2010/wordml" xmlns:w15="http://schemas.microsoft.com/office/word/2012/wordml" xmlns:w16cex="http://schemas.microsoft.com/office/word/2018/wordml/cex" xmlns:w16cid="http://schemas.microsoft.com/office/word/2016/wordml/cid" xmlns:w16="http://schemas.microsoft.com/office/word/2018/wordml" xmlns:w16du="http://schemas.microsoft.com/office/word/2023/wordml/word16du" xmlns:w16sdtdh="http://schemas.microsoft.com/office/word/2020/wordml/sdtdatahash" xmlns:w16sdtfl="http://schemas.microsoft.com/office/word/2024/wordml/sdtformatlock" xmlns:w16se="http://schemas.microsoft.com/office/word/2015/wordml/symex" xmlns:wpg="http://schemas.microsoft.com/office/word/2010/wordprocessingGroup" xmlns:wpi="http://schemas.microsoft.com/office/word/2010/wordprocessingInk" xmlns:wne="http://schemas.microsoft.com/office/word/2006/wordml" xmlns:wps="http://schemas.microsoft.com/office/word/2010/wordprocessingShape" mc:Ignorable="w14 w15 w16se w16cid w16 w16cex w16sdtdh w16sdtfl w16du wp14">
   <w:abstractNum w:abstractNumId="0" w15:restartNumberingAfterBreak="0">
     <w:nsid w:val="092171F8"/>
     <w:multiLevelType w:val="hybridMultilevel"/>
@@ -1483,7 +1593,7 @@
 </file>
 
 <file path=word/styles.xml><?xml version="1.0" encoding="utf-8"?>
-<w:styles xmlns:mc="http://schemas.openxmlformats.org/markup-compatibility/2006" xmlns:r="http://schemas.openxmlformats.org/officeDocument/2006/relationships" xmlns:w="http://schemas.openxmlformats.org/wordprocessingml/2006/main" xmlns:w14="http://schemas.microsoft.com/office/word/2010/wordml" xmlns:w15="http://schemas.microsoft.com/office/word/2012/wordml" xmlns:w16cex="http://schemas.microsoft.com/office/word/2018/wordml/cex" xmlns:w16cid="http://schemas.microsoft.com/office/word/2016/wordml/cid" xmlns:w16="http://schemas.microsoft.com/office/word/2018/wordml" xmlns:w16sdtdh="http://schemas.microsoft.com/office/word/2020/wordml/sdtdatahash" xmlns:w16se="http://schemas.microsoft.com/office/word/2015/wordml/symex" mc:Ignorable="w14 w15 w16se w16cid w16 w16cex w16sdtdh">
+<w:styles xmlns:mc="http://schemas.openxmlformats.org/markup-compatibility/2006" xmlns:r="http://schemas.openxmlformats.org/officeDocument/2006/relationships" xmlns:w="http://schemas.openxmlformats.org/wordprocessingml/2006/main" xmlns:w14="http://schemas.microsoft.com/office/word/2010/wordml" xmlns:w15="http://schemas.microsoft.com/office/word/2012/wordml" xmlns:w16cex="http://schemas.microsoft.com/office/word/2018/wordml/cex" xmlns:w16cid="http://schemas.microsoft.com/office/word/2016/wordml/cid" xmlns:w16="http://schemas.microsoft.com/office/word/2018/wordml" xmlns:w16du="http://schemas.microsoft.com/office/word/2023/wordml/word16du" xmlns:w16sdtdh="http://schemas.microsoft.com/office/word/2020/wordml/sdtdatahash" xmlns:w16sdtfl="http://schemas.microsoft.com/office/word/2024/wordml/sdtformatlock" xmlns:w16se="http://schemas.microsoft.com/office/word/2015/wordml/symex" mc:Ignorable="w14 w15 w16se w16cid w16 w16cex w16sdtdh w16sdtfl w16du">
   <w:docDefaults>
     <w:rPrDefault>
       <w:rPr>

</xml_diff>